<commit_message>
Enhance clone column attributes feature. Add template design considerations text to User Guide.
</commit_message>
<xml_diff>
--- a/webapp/static/user_guide/cloning_column_properties.docx
+++ b/webapp/static/user_guide/cloning_column_properties.docx
@@ -1,6 +1,6 @@
 
 <file path=word/document.xml><?xml version="1.0" encoding="utf-8"?>
-<w:document xmlns:wpc="http://schemas.microsoft.com/office/word/2010/wordprocessingCanvas" xmlns:cx="http://schemas.microsoft.com/office/drawing/2014/chartex" xmlns:cx1="http://schemas.microsoft.com/office/drawing/2015/9/8/chartex" xmlns:cx2="http://schemas.microsoft.com/office/drawing/2015/10/21/chartex" xmlns:cx3="http://schemas.microsoft.com/office/drawing/2016/5/9/chartex" xmlns:cx4="http://schemas.microsoft.com/office/drawing/2016/5/10/chartex" xmlns:cx5="http://schemas.microsoft.com/office/drawing/2016/5/11/chartex" xmlns:cx6="http://schemas.microsoft.com/office/drawing/2016/5/12/chartex" xmlns:cx7="http://schemas.microsoft.com/office/drawing/2016/5/13/chartex" xmlns:cx8="http://schemas.microsoft.com/office/drawing/2016/5/14/chartex" xmlns:mc="http://schemas.openxmlformats.org/markup-compatibility/2006" xmlns:aink="http://schemas.microsoft.com/office/drawing/2016/ink" xmlns:am3d="http://schemas.microsoft.com/office/drawing/2017/model3d" xmlns:o="urn:schemas-microsoft-com:office:office" xmlns:r="http://schemas.openxmlformats.org/officeDocument/2006/relationships" xmlns:m="http://schemas.openxmlformats.org/officeDocument/2006/math" xmlns:v="urn:schemas-microsoft-com:vml" xmlns:wp14="http://schemas.microsoft.com/office/word/2010/wordprocessingDrawing" xmlns:wp="http://schemas.openxmlformats.org/drawingml/2006/wordprocessingDrawing" xmlns:w10="urn:schemas-microsoft-com:office:word" xmlns:w="http://schemas.openxmlformats.org/wordprocessingml/2006/main" xmlns:w14="http://schemas.microsoft.com/office/word/2010/wordml" xmlns:w15="http://schemas.microsoft.com/office/word/2012/wordml" xmlns:w16cex="http://schemas.microsoft.com/office/word/2018/wordml/cex" xmlns:w16cid="http://schemas.microsoft.com/office/word/2016/wordml/cid" xmlns:w16="http://schemas.microsoft.com/office/word/2018/wordml" xmlns:w16sdtdh="http://schemas.microsoft.com/office/word/2020/wordml/sdtdatahash" xmlns:w16se="http://schemas.microsoft.com/office/word/2015/wordml/symex" xmlns:wpg="http://schemas.microsoft.com/office/word/2010/wordprocessingGroup" xmlns:wpi="http://schemas.microsoft.com/office/word/2010/wordprocessingInk" xmlns:wne="http://schemas.microsoft.com/office/word/2006/wordml" xmlns:wps="http://schemas.microsoft.com/office/word/2010/wordprocessingShape" mc:Ignorable="w14 w15 w16se w16cid w16 w16cex w16sdtdh wp14">
+<w:document xmlns:wpc="http://schemas.microsoft.com/office/word/2010/wordprocessingCanvas" xmlns:cx="http://schemas.microsoft.com/office/drawing/2014/chartex" xmlns:cx1="http://schemas.microsoft.com/office/drawing/2015/9/8/chartex" xmlns:cx2="http://schemas.microsoft.com/office/drawing/2015/10/21/chartex" xmlns:cx3="http://schemas.microsoft.com/office/drawing/2016/5/9/chartex" xmlns:cx4="http://schemas.microsoft.com/office/drawing/2016/5/10/chartex" xmlns:cx5="http://schemas.microsoft.com/office/drawing/2016/5/11/chartex" xmlns:cx6="http://schemas.microsoft.com/office/drawing/2016/5/12/chartex" xmlns:cx7="http://schemas.microsoft.com/office/drawing/2016/5/13/chartex" xmlns:cx8="http://schemas.microsoft.com/office/drawing/2016/5/14/chartex" xmlns:mc="http://schemas.openxmlformats.org/markup-compatibility/2006" xmlns:aink="http://schemas.microsoft.com/office/drawing/2016/ink" xmlns:am3d="http://schemas.microsoft.com/office/drawing/2017/model3d" xmlns:o="urn:schemas-microsoft-com:office:office" xmlns:oel="http://schemas.microsoft.com/office/2019/extlst" xmlns:r="http://schemas.openxmlformats.org/officeDocument/2006/relationships" xmlns:m="http://schemas.openxmlformats.org/officeDocument/2006/math" xmlns:v="urn:schemas-microsoft-com:vml" xmlns:wp14="http://schemas.microsoft.com/office/word/2010/wordprocessingDrawing" xmlns:wp="http://schemas.openxmlformats.org/drawingml/2006/wordprocessingDrawing" xmlns:w10="urn:schemas-microsoft-com:office:word" xmlns:w="http://schemas.openxmlformats.org/wordprocessingml/2006/main" xmlns:w14="http://schemas.microsoft.com/office/word/2010/wordml" xmlns:w15="http://schemas.microsoft.com/office/word/2012/wordml" xmlns:w16cex="http://schemas.microsoft.com/office/word/2018/wordml/cex" xmlns:w16cid="http://schemas.microsoft.com/office/word/2016/wordml/cid" xmlns:w16="http://schemas.microsoft.com/office/word/2018/wordml" xmlns:w16sdtdh="http://schemas.microsoft.com/office/word/2020/wordml/sdtdatahash" xmlns:w16se="http://schemas.microsoft.com/office/word/2015/wordml/symex" xmlns:wpg="http://schemas.microsoft.com/office/word/2010/wordprocessingGroup" xmlns:wpi="http://schemas.microsoft.com/office/word/2010/wordprocessingInk" xmlns:wne="http://schemas.microsoft.com/office/word/2006/wordml" xmlns:wps="http://schemas.microsoft.com/office/word/2010/wordprocessingShape" mc:Ignorable="w14 w15 w16se w16cid w16 w16cex w16sdtdh wp14">
   <w:body>
     <w:p>
       <w:pPr>
@@ -100,6 +100,9 @@
     <w:p/>
     <w:p>
       <w:r>
+        <w:rPr>
+          <w:noProof/>
+        </w:rPr>
         <w:drawing>
           <wp:inline distT="0" distB="0" distL="0" distR="0" wp14:anchorId="3D848A99" wp14:editId="64626908">
             <wp:extent cx="5943600" cy="3444240"/>
@@ -184,14 +187,11 @@
     </w:p>
     <w:p>
       <w:r>
-        <w:rPr>
-          <w:noProof/>
-        </w:rPr>
         <w:drawing>
-          <wp:inline distT="0" distB="0" distL="0" distR="0" wp14:anchorId="086A55DC" wp14:editId="2635E2AB">
-            <wp:extent cx="4275786" cy="1466876"/>
-            <wp:effectExtent l="0" t="0" r="4445" b="0"/>
-            <wp:docPr id="2" name="Picture 2" descr="Graphical user interface, text, application, email&#10;&#10;Description automatically generated"/>
+          <wp:inline distT="0" distB="0" distL="0" distR="0" wp14:anchorId="0756C811" wp14:editId="7431D15D">
+            <wp:extent cx="5943600" cy="1165860"/>
+            <wp:effectExtent l="0" t="0" r="0" b="2540"/>
+            <wp:docPr id="8" name="Picture 8" descr="Graphical user interface, text, application, chat or text message&#10;&#10;Description automatically generated"/>
             <wp:cNvGraphicFramePr>
               <a:graphicFrameLocks xmlns:a="http://schemas.openxmlformats.org/drawingml/2006/main" noChangeAspect="1"/>
             </wp:cNvGraphicFramePr>
@@ -199,7 +199,7 @@
               <a:graphicData uri="http://schemas.openxmlformats.org/drawingml/2006/picture">
                 <pic:pic xmlns:pic="http://schemas.openxmlformats.org/drawingml/2006/picture">
                   <pic:nvPicPr>
-                    <pic:cNvPr id="2" name="Picture 2" descr="Graphical user interface, text, application, email&#10;&#10;Description automatically generated"/>
+                    <pic:cNvPr id="8" name="Picture 8" descr="Graphical user interface, text, application, chat or text message&#10;&#10;Description automatically generated"/>
                     <pic:cNvPicPr/>
                   </pic:nvPicPr>
                   <pic:blipFill>
@@ -211,7 +211,7 @@
                   <pic:spPr>
                     <a:xfrm>
                       <a:off x="0" y="0"/>
-                      <a:ext cx="4414370" cy="1514419"/>
+                      <a:ext cx="5943600" cy="1165860"/>
                     </a:xfrm>
                     <a:prstGeom prst="rect">
                       <a:avLst/>
@@ -224,6 +224,7 @@
         </w:drawing>
       </w:r>
     </w:p>
+    <w:p/>
     <w:p>
       <w:r>
         <w:t xml:space="preserve">We click </w:t>
@@ -369,7 +370,13 @@
         <w:t xml:space="preserve">We need to select which table will be the source table. </w:t>
       </w:r>
       <w:r>
-        <w:t xml:space="preserve">(Table Date_2 is not listed as an option because it wouldn’t make sense to clone a table onto itself.) </w:t>
+        <w:t>(Table Dat</w:t>
+      </w:r>
+      <w:r>
+        <w:t>a</w:t>
+      </w:r>
+      <w:r>
+        <w:t xml:space="preserve">_2 is not listed as an option because it wouldn’t make sense to clone a table onto itself.) </w:t>
       </w:r>
       <w:r>
         <w:t xml:space="preserve">We select Data_1 and click </w:t>
@@ -398,10 +405,10 @@
         </w:rPr>
         <w:lastRenderedPageBreak/>
         <w:drawing>
-          <wp:inline distT="0" distB="0" distL="0" distR="0" wp14:anchorId="3819DA14" wp14:editId="52D00E8D">
-            <wp:extent cx="3937000" cy="3251200"/>
-            <wp:effectExtent l="0" t="0" r="0" b="0"/>
-            <wp:docPr id="13" name="Picture 13" descr="Graphical user interface, text, application&#10;&#10;Description automatically generated"/>
+          <wp:inline distT="0" distB="0" distL="0" distR="0" wp14:anchorId="2C7EE865" wp14:editId="260FF450">
+            <wp:extent cx="4538133" cy="2967726"/>
+            <wp:effectExtent l="0" t="0" r="0" b="4445"/>
+            <wp:docPr id="4" name="Picture 4" descr="Graphical user interface, text, application, email&#10;&#10;Description automatically generated"/>
             <wp:cNvGraphicFramePr>
               <a:graphicFrameLocks xmlns:a="http://schemas.openxmlformats.org/drawingml/2006/main" noChangeAspect="1"/>
             </wp:cNvGraphicFramePr>
@@ -409,7 +416,7 @@
               <a:graphicData uri="http://schemas.openxmlformats.org/drawingml/2006/picture">
                 <pic:pic xmlns:pic="http://schemas.openxmlformats.org/drawingml/2006/picture">
                   <pic:nvPicPr>
-                    <pic:cNvPr id="13" name="Picture 13" descr="Graphical user interface, text, application&#10;&#10;Description automatically generated"/>
+                    <pic:cNvPr id="4" name="Picture 4" descr="Graphical user interface, text, application, email&#10;&#10;Description automatically generated"/>
                     <pic:cNvPicPr/>
                   </pic:nvPicPr>
                   <pic:blipFill>
@@ -421,7 +428,7 @@
                   <pic:spPr>
                     <a:xfrm>
                       <a:off x="0" y="0"/>
-                      <a:ext cx="3937000" cy="3251200"/>
+                      <a:ext cx="4576711" cy="2992954"/>
                     </a:xfrm>
                     <a:prstGeom prst="rect">
                       <a:avLst/>
@@ -436,20 +443,41 @@
     </w:p>
     <w:p>
       <w:r>
-        <w:t xml:space="preserve">We need to select the source data table’s columns we want to clone. For the purposes of this example, let’s suppose we want to clone all but PERCENT_LOSS. We select all of the other columns and click </w:t>
+        <w:t xml:space="preserve">We need to select the source data table’s columns we want to clone. For the purposes of this example, let’s suppose we want to clone all but </w:t>
+      </w:r>
+      <w:r>
+        <w:t>PRIMARY_PRODUCTION</w:t>
+      </w:r>
+      <w:r>
+        <w:t>.</w:t>
+      </w:r>
+      <w:r>
+        <w:t xml:space="preserve"> We can click </w:t>
       </w:r>
       <w:r>
         <w:rPr>
           <w:b/>
           <w:bCs/>
         </w:rPr>
-        <w:t>Select Columns</w:t>
-      </w:r>
-      <w:r>
-        <w:t xml:space="preserve">. This brings up a page that </w:t>
-      </w:r>
-      <w:r>
-        <w:t>contains</w:t>
+        <w:t>Select All</w:t>
+      </w:r>
+      <w:r>
+        <w:t>, and then click the checkbox for PRIMARY_PRODUCTION to de-select it.</w:t>
+      </w:r>
+      <w:r>
+        <w:t xml:space="preserve"> </w:t>
+      </w:r>
+      <w:r>
+        <w:t xml:space="preserve">Alternatively, we can select columns by clicking their checkboxes one at a time. </w:t>
+      </w:r>
+      <w:r>
+        <w:t>Now the</w:t>
+      </w:r>
+      <w:r>
+        <w:t xml:space="preserve"> page </w:t>
+      </w:r>
+      <w:r>
+        <w:t>looks like</w:t>
       </w:r>
       <w:r>
         <w:t>:</w:t>
@@ -457,14 +485,11 @@
     </w:p>
     <w:p>
       <w:r>
-        <w:rPr>
-          <w:noProof/>
-        </w:rPr>
         <w:drawing>
-          <wp:inline distT="0" distB="0" distL="0" distR="0" wp14:anchorId="582CC212" wp14:editId="481E1630">
-            <wp:extent cx="3911600" cy="3365500"/>
+          <wp:inline distT="0" distB="0" distL="0" distR="0" wp14:anchorId="4C8F5B9A" wp14:editId="7461F9BA">
+            <wp:extent cx="4648200" cy="2974153"/>
             <wp:effectExtent l="0" t="0" r="0" b="0"/>
-            <wp:docPr id="15" name="Picture 15" descr="Graphical user interface, text, application&#10;&#10;Description automatically generated"/>
+            <wp:docPr id="5" name="Picture 5" descr="Graphical user interface, text, application, email&#10;&#10;Description automatically generated"/>
             <wp:cNvGraphicFramePr>
               <a:graphicFrameLocks xmlns:a="http://schemas.openxmlformats.org/drawingml/2006/main" noChangeAspect="1"/>
             </wp:cNvGraphicFramePr>
@@ -472,7 +497,7 @@
               <a:graphicData uri="http://schemas.openxmlformats.org/drawingml/2006/picture">
                 <pic:pic xmlns:pic="http://schemas.openxmlformats.org/drawingml/2006/picture">
                   <pic:nvPicPr>
-                    <pic:cNvPr id="15" name="Picture 15" descr="Graphical user interface, text, application&#10;&#10;Description automatically generated"/>
+                    <pic:cNvPr id="5" name="Picture 5" descr="Graphical user interface, text, application, email&#10;&#10;Description automatically generated"/>
                     <pic:cNvPicPr/>
                   </pic:nvPicPr>
                   <pic:blipFill>
@@ -484,7 +509,7 @@
                   <pic:spPr>
                     <a:xfrm>
                       <a:off x="0" y="0"/>
-                      <a:ext cx="3911600" cy="3365500"/>
+                      <a:ext cx="4694119" cy="3003534"/>
                     </a:xfrm>
                     <a:prstGeom prst="rect">
                       <a:avLst/>
@@ -499,20 +524,30 @@
     </w:p>
     <w:p>
       <w:r>
-        <w:t>For each of the source columns, we need to select the corresponding column in the target data table. Note that the columns don’t have to be named identically between the two tables, nor do they need to appear in the same order. We select the target columns, giving something like:</w:t>
-      </w:r>
-    </w:p>
-    <w:p>
-      <w:r>
-        <w:rPr>
-          <w:noProof/>
-        </w:rPr>
+        <w:t xml:space="preserve">Click the </w:t>
+      </w:r>
+      <w:r>
+        <w:rPr>
+          <w:b/>
+          <w:bCs/>
+        </w:rPr>
+        <w:t>Select Columns</w:t>
+      </w:r>
+      <w:r>
+        <w:t xml:space="preserve"> button. This brings up a page that looks like:</w:t>
+      </w:r>
+    </w:p>
+    <w:p>
+      <w:pPr>
+        <w:ind w:left="0" w:firstLine="0"/>
+      </w:pPr>
+      <w:r>
         <w:lastRenderedPageBreak/>
         <w:drawing>
-          <wp:inline distT="0" distB="0" distL="0" distR="0" wp14:anchorId="5E68277C" wp14:editId="5CBFA978">
-            <wp:extent cx="3670300" cy="3378200"/>
-            <wp:effectExtent l="0" t="0" r="0" b="0"/>
-            <wp:docPr id="10" name="Picture 10" descr="Graphical user interface, text, application&#10;&#10;Description automatically generated"/>
+          <wp:inline distT="0" distB="0" distL="0" distR="0" wp14:anchorId="7BCB11E5" wp14:editId="387A88F6">
+            <wp:extent cx="3969483" cy="3558116"/>
+            <wp:effectExtent l="0" t="0" r="5715" b="0"/>
+            <wp:docPr id="6" name="Picture 6" descr="Graphical user interface, text, application&#10;&#10;Description automatically generated"/>
             <wp:cNvGraphicFramePr>
               <a:graphicFrameLocks xmlns:a="http://schemas.openxmlformats.org/drawingml/2006/main" noChangeAspect="1"/>
             </wp:cNvGraphicFramePr>
@@ -520,7 +555,7 @@
               <a:graphicData uri="http://schemas.openxmlformats.org/drawingml/2006/picture">
                 <pic:pic xmlns:pic="http://schemas.openxmlformats.org/drawingml/2006/picture">
                   <pic:nvPicPr>
-                    <pic:cNvPr id="10" name="Picture 10" descr="Graphical user interface, text, application&#10;&#10;Description automatically generated"/>
+                    <pic:cNvPr id="6" name="Picture 6" descr="Graphical user interface, text, application&#10;&#10;Description automatically generated"/>
                     <pic:cNvPicPr/>
                   </pic:nvPicPr>
                   <pic:blipFill>
@@ -532,7 +567,7 @@
                   <pic:spPr>
                     <a:xfrm>
                       <a:off x="0" y="0"/>
-                      <a:ext cx="3670300" cy="3378200"/>
+                      <a:ext cx="3993607" cy="3579740"/>
                     </a:xfrm>
                     <a:prstGeom prst="rect">
                       <a:avLst/>
@@ -547,6 +582,74 @@
     </w:p>
     <w:p>
       <w:r>
+        <w:t xml:space="preserve">For each of the source columns, we need to select the corresponding column in the target data table. Note that the columns don’t have to be named identically between the two tables, nor do they need to appear in the same order. </w:t>
+      </w:r>
+      <w:r>
+        <w:t xml:space="preserve">Columns with matching names are pre-selected by default, since that is most likely what you will want, but you can change any of the selections. In our hypothetical example, all of the source columns have a matching target column except for </w:t>
+      </w:r>
+      <w:r>
+        <w:t>the “</w:t>
+      </w:r>
+      <w:proofErr w:type="spellStart"/>
+      <w:r>
+        <w:t>site_name</w:t>
+      </w:r>
+      <w:proofErr w:type="spellEnd"/>
+      <w:r>
+        <w:t>” column. After w</w:t>
+      </w:r>
+      <w:r>
+        <w:t xml:space="preserve">e select the target columns, </w:t>
+      </w:r>
+      <w:r>
+        <w:t>we get</w:t>
+      </w:r>
+      <w:r>
+        <w:t xml:space="preserve"> something like:</w:t>
+      </w:r>
+    </w:p>
+    <w:p>
+      <w:r>
+        <w:drawing>
+          <wp:inline distT="0" distB="0" distL="0" distR="0" wp14:anchorId="24B740B1" wp14:editId="271C18F1">
+            <wp:extent cx="4351867" cy="3441042"/>
+            <wp:effectExtent l="0" t="0" r="4445" b="1270"/>
+            <wp:docPr id="7" name="Picture 7" descr="Graphical user interface, application&#10;&#10;Description automatically generated"/>
+            <wp:cNvGraphicFramePr>
+              <a:graphicFrameLocks xmlns:a="http://schemas.openxmlformats.org/drawingml/2006/main" noChangeAspect="1"/>
+            </wp:cNvGraphicFramePr>
+            <a:graphic xmlns:a="http://schemas.openxmlformats.org/drawingml/2006/main">
+              <a:graphicData uri="http://schemas.openxmlformats.org/drawingml/2006/picture">
+                <pic:pic xmlns:pic="http://schemas.openxmlformats.org/drawingml/2006/picture">
+                  <pic:nvPicPr>
+                    <pic:cNvPr id="7" name="Picture 7" descr="Graphical user interface, application&#10;&#10;Description automatically generated"/>
+                    <pic:cNvPicPr/>
+                  </pic:nvPicPr>
+                  <pic:blipFill>
+                    <a:blip r:embed="rId12"/>
+                    <a:stretch>
+                      <a:fillRect/>
+                    </a:stretch>
+                  </pic:blipFill>
+                  <pic:spPr>
+                    <a:xfrm>
+                      <a:off x="0" y="0"/>
+                      <a:ext cx="4425698" cy="3499420"/>
+                    </a:xfrm>
+                    <a:prstGeom prst="rect">
+                      <a:avLst/>
+                    </a:prstGeom>
+                  </pic:spPr>
+                </pic:pic>
+              </a:graphicData>
+            </a:graphic>
+          </wp:inline>
+        </w:drawing>
+      </w:r>
+    </w:p>
+    <w:p>
+      <w:r>
+        <w:lastRenderedPageBreak/>
         <w:t>We t</w:t>
       </w:r>
       <w:r>
@@ -582,7 +685,10 @@
         </w:numPr>
       </w:pPr>
       <w:r>
-        <w:t>The column names are not changed. I.e., the target data table columns keep the names they have in the target data table’s CSV file.</w:t>
+        <w:t>The column names are not changed. I.e., the target data table columns keep the names they have in the target data table’s CSV file</w:t>
+      </w:r>
+      <w:r>
+        <w:t>, so the metadata will match the CSV file.</w:t>
       </w:r>
     </w:p>
     <w:p>
@@ -640,28 +746,7 @@
         <w:pStyle w:val="ListParagraph"/>
       </w:pPr>
     </w:p>
-    <w:p>
-      <w:r>
-        <w:rPr>
-          <w:b/>
-          <w:bCs/>
-        </w:rPr>
-        <w:t>Note:</w:t>
-      </w:r>
-      <w:r>
-        <w:t xml:space="preserve"> For tables with many columns, you may prefer to do this cloning a few columns at a time, just so the process feels more manageable. This is fine to do. You can work on a given table a few columns at a time by running through the </w:t>
-      </w:r>
-      <w:r>
-        <w:rPr>
-          <w:b/>
-          <w:bCs/>
-        </w:rPr>
-        <w:t>Clone Column Properties from Another Data Table</w:t>
-      </w:r>
-      <w:r>
-        <w:t xml:space="preserve"> process repeatedly, selecting different columns on each pass until you’ve completed all the columns you wish to clone.</w:t>
-      </w:r>
-    </w:p>
+    <w:p/>
     <w:sectPr>
       <w:pgSz w:w="12240" w:h="15840"/>
       <w:pgMar w:top="1440" w:right="1440" w:bottom="1440" w:left="1440" w:header="720" w:footer="720" w:gutter="0"/>
@@ -673,7 +758,7 @@
 </file>
 
 <file path=word/numbering.xml><?xml version="1.0" encoding="utf-8"?>
-<w:numbering xmlns:wpc="http://schemas.microsoft.com/office/word/2010/wordprocessingCanvas" xmlns:cx="http://schemas.microsoft.com/office/drawing/2014/chartex" xmlns:cx1="http://schemas.microsoft.com/office/drawing/2015/9/8/chartex" xmlns:cx2="http://schemas.microsoft.com/office/drawing/2015/10/21/chartex" xmlns:cx3="http://schemas.microsoft.com/office/drawing/2016/5/9/chartex" xmlns:cx4="http://schemas.microsoft.com/office/drawing/2016/5/10/chartex" xmlns:cx5="http://schemas.microsoft.com/office/drawing/2016/5/11/chartex" xmlns:cx6="http://schemas.microsoft.com/office/drawing/2016/5/12/chartex" xmlns:cx7="http://schemas.microsoft.com/office/drawing/2016/5/13/chartex" xmlns:cx8="http://schemas.microsoft.com/office/drawing/2016/5/14/chartex" xmlns:mc="http://schemas.openxmlformats.org/markup-compatibility/2006" xmlns:aink="http://schemas.microsoft.com/office/drawing/2016/ink" xmlns:am3d="http://schemas.microsoft.com/office/drawing/2017/model3d" xmlns:o="urn:schemas-microsoft-com:office:office" xmlns:r="http://schemas.openxmlformats.org/officeDocument/2006/relationships" xmlns:m="http://schemas.openxmlformats.org/officeDocument/2006/math" xmlns:v="urn:schemas-microsoft-com:vml" xmlns:wp14="http://schemas.microsoft.com/office/word/2010/wordprocessingDrawing" xmlns:wp="http://schemas.openxmlformats.org/drawingml/2006/wordprocessingDrawing" xmlns:w10="urn:schemas-microsoft-com:office:word" xmlns:w="http://schemas.openxmlformats.org/wordprocessingml/2006/main" xmlns:w14="http://schemas.microsoft.com/office/word/2010/wordml" xmlns:w15="http://schemas.microsoft.com/office/word/2012/wordml" xmlns:w16cex="http://schemas.microsoft.com/office/word/2018/wordml/cex" xmlns:w16cid="http://schemas.microsoft.com/office/word/2016/wordml/cid" xmlns:w16="http://schemas.microsoft.com/office/word/2018/wordml" xmlns:w16sdtdh="http://schemas.microsoft.com/office/word/2020/wordml/sdtdatahash" xmlns:w16se="http://schemas.microsoft.com/office/word/2015/wordml/symex" xmlns:wpg="http://schemas.microsoft.com/office/word/2010/wordprocessingGroup" xmlns:wpi="http://schemas.microsoft.com/office/word/2010/wordprocessingInk" xmlns:wne="http://schemas.microsoft.com/office/word/2006/wordml" xmlns:wps="http://schemas.microsoft.com/office/word/2010/wordprocessingShape" mc:Ignorable="w14 w15 w16se w16cid w16 w16cex w16sdtdh wp14">
+<w:numbering xmlns:wpc="http://schemas.microsoft.com/office/word/2010/wordprocessingCanvas" xmlns:cx="http://schemas.microsoft.com/office/drawing/2014/chartex" xmlns:cx1="http://schemas.microsoft.com/office/drawing/2015/9/8/chartex" xmlns:cx2="http://schemas.microsoft.com/office/drawing/2015/10/21/chartex" xmlns:cx3="http://schemas.microsoft.com/office/drawing/2016/5/9/chartex" xmlns:cx4="http://schemas.microsoft.com/office/drawing/2016/5/10/chartex" xmlns:cx5="http://schemas.microsoft.com/office/drawing/2016/5/11/chartex" xmlns:cx6="http://schemas.microsoft.com/office/drawing/2016/5/12/chartex" xmlns:cx7="http://schemas.microsoft.com/office/drawing/2016/5/13/chartex" xmlns:cx8="http://schemas.microsoft.com/office/drawing/2016/5/14/chartex" xmlns:mc="http://schemas.openxmlformats.org/markup-compatibility/2006" xmlns:aink="http://schemas.microsoft.com/office/drawing/2016/ink" xmlns:am3d="http://schemas.microsoft.com/office/drawing/2017/model3d" xmlns:o="urn:schemas-microsoft-com:office:office" xmlns:oel="http://schemas.microsoft.com/office/2019/extlst" xmlns:r="http://schemas.openxmlformats.org/officeDocument/2006/relationships" xmlns:m="http://schemas.openxmlformats.org/officeDocument/2006/math" xmlns:v="urn:schemas-microsoft-com:vml" xmlns:wp14="http://schemas.microsoft.com/office/word/2010/wordprocessingDrawing" xmlns:wp="http://schemas.openxmlformats.org/drawingml/2006/wordprocessingDrawing" xmlns:w10="urn:schemas-microsoft-com:office:word" xmlns:w="http://schemas.openxmlformats.org/wordprocessingml/2006/main" xmlns:w14="http://schemas.microsoft.com/office/word/2010/wordml" xmlns:w15="http://schemas.microsoft.com/office/word/2012/wordml" xmlns:w16cex="http://schemas.microsoft.com/office/word/2018/wordml/cex" xmlns:w16cid="http://schemas.microsoft.com/office/word/2016/wordml/cid" xmlns:w16="http://schemas.microsoft.com/office/word/2018/wordml" xmlns:w16sdtdh="http://schemas.microsoft.com/office/word/2020/wordml/sdtdatahash" xmlns:w16se="http://schemas.microsoft.com/office/word/2015/wordml/symex" xmlns:wpg="http://schemas.microsoft.com/office/word/2010/wordprocessingGroup" xmlns:wpi="http://schemas.microsoft.com/office/word/2010/wordprocessingInk" xmlns:wne="http://schemas.microsoft.com/office/word/2006/wordml" xmlns:wps="http://schemas.microsoft.com/office/word/2010/wordprocessingShape" mc:Ignorable="w14 w15 w16se w16cid w16 w16cex w16sdtdh wp14">
   <w:abstractNum w:abstractNumId="0" w15:restartNumberingAfterBreak="0">
     <w:nsid w:val="247B4722"/>
     <w:multiLevelType w:val="hybridMultilevel"/>

</xml_diff>

<commit_message>
Add video link to clone column user_guide
</commit_message>
<xml_diff>
--- a/webapp/static/user_guide/cloning_column_properties.docx
+++ b/webapp/static/user_guide/cloning_column_properties.docx
@@ -1,6 +1,6 @@
 
 <file path=word/document.xml><?xml version="1.0" encoding="utf-8"?>
-<w:document xmlns:wpc="http://schemas.microsoft.com/office/word/2010/wordprocessingCanvas" xmlns:cx="http://schemas.microsoft.com/office/drawing/2014/chartex" xmlns:cx1="http://schemas.microsoft.com/office/drawing/2015/9/8/chartex" xmlns:cx2="http://schemas.microsoft.com/office/drawing/2015/10/21/chartex" xmlns:cx3="http://schemas.microsoft.com/office/drawing/2016/5/9/chartex" xmlns:cx4="http://schemas.microsoft.com/office/drawing/2016/5/10/chartex" xmlns:cx5="http://schemas.microsoft.com/office/drawing/2016/5/11/chartex" xmlns:cx6="http://schemas.microsoft.com/office/drawing/2016/5/12/chartex" xmlns:cx7="http://schemas.microsoft.com/office/drawing/2016/5/13/chartex" xmlns:cx8="http://schemas.microsoft.com/office/drawing/2016/5/14/chartex" xmlns:mc="http://schemas.openxmlformats.org/markup-compatibility/2006" xmlns:aink="http://schemas.microsoft.com/office/drawing/2016/ink" xmlns:am3d="http://schemas.microsoft.com/office/drawing/2017/model3d" xmlns:o="urn:schemas-microsoft-com:office:office" xmlns:oel="http://schemas.microsoft.com/office/2019/extlst" xmlns:r="http://schemas.openxmlformats.org/officeDocument/2006/relationships" xmlns:m="http://schemas.openxmlformats.org/officeDocument/2006/math" xmlns:v="urn:schemas-microsoft-com:vml" xmlns:wp14="http://schemas.microsoft.com/office/word/2010/wordprocessingDrawing" xmlns:wp="http://schemas.openxmlformats.org/drawingml/2006/wordprocessingDrawing" xmlns:w10="urn:schemas-microsoft-com:office:word" xmlns:w="http://schemas.openxmlformats.org/wordprocessingml/2006/main" xmlns:w14="http://schemas.microsoft.com/office/word/2010/wordml" xmlns:w15="http://schemas.microsoft.com/office/word/2012/wordml" xmlns:w16cex="http://schemas.microsoft.com/office/word/2018/wordml/cex" xmlns:w16cid="http://schemas.microsoft.com/office/word/2016/wordml/cid" xmlns:w16="http://schemas.microsoft.com/office/word/2018/wordml" xmlns:w16sdtdh="http://schemas.microsoft.com/office/word/2020/wordml/sdtdatahash" xmlns:w16se="http://schemas.microsoft.com/office/word/2015/wordml/symex" xmlns:wpg="http://schemas.microsoft.com/office/word/2010/wordprocessingGroup" xmlns:wpi="http://schemas.microsoft.com/office/word/2010/wordprocessingInk" xmlns:wne="http://schemas.microsoft.com/office/word/2006/wordml" xmlns:wps="http://schemas.microsoft.com/office/word/2010/wordprocessingShape" mc:Ignorable="w14 w15 w16se w16cid w16 w16cex w16sdtdh wp14">
+<w:document xmlns:wpc="http://schemas.microsoft.com/office/word/2010/wordprocessingCanvas" xmlns:cx="http://schemas.microsoft.com/office/drawing/2014/chartex" xmlns:cx1="http://schemas.microsoft.com/office/drawing/2015/9/8/chartex" xmlns:cx2="http://schemas.microsoft.com/office/drawing/2015/10/21/chartex" xmlns:cx3="http://schemas.microsoft.com/office/drawing/2016/5/9/chartex" xmlns:cx4="http://schemas.microsoft.com/office/drawing/2016/5/10/chartex" xmlns:cx5="http://schemas.microsoft.com/office/drawing/2016/5/11/chartex" xmlns:cx6="http://schemas.microsoft.com/office/drawing/2016/5/12/chartex" xmlns:cx7="http://schemas.microsoft.com/office/drawing/2016/5/13/chartex" xmlns:cx8="http://schemas.microsoft.com/office/drawing/2016/5/14/chartex" xmlns:mc="http://schemas.openxmlformats.org/markup-compatibility/2006" xmlns:aink="http://schemas.microsoft.com/office/drawing/2016/ink" xmlns:am3d="http://schemas.microsoft.com/office/drawing/2017/model3d" xmlns:o="urn:schemas-microsoft-com:office:office" xmlns:r="http://schemas.openxmlformats.org/officeDocument/2006/relationships" xmlns:m="http://schemas.openxmlformats.org/officeDocument/2006/math" xmlns:v="urn:schemas-microsoft-com:vml" xmlns:wp14="http://schemas.microsoft.com/office/word/2010/wordprocessingDrawing" xmlns:wp="http://schemas.openxmlformats.org/drawingml/2006/wordprocessingDrawing" xmlns:w10="urn:schemas-microsoft-com:office:word" xmlns:w="http://schemas.openxmlformats.org/wordprocessingml/2006/main" xmlns:w14="http://schemas.microsoft.com/office/word/2010/wordml" xmlns:w15="http://schemas.microsoft.com/office/word/2012/wordml" xmlns:w16cex="http://schemas.microsoft.com/office/word/2018/wordml/cex" xmlns:w16cid="http://schemas.microsoft.com/office/word/2016/wordml/cid" xmlns:w16="http://schemas.microsoft.com/office/word/2018/wordml" xmlns:w16sdtdh="http://schemas.microsoft.com/office/word/2020/wordml/sdtdatahash" xmlns:w16se="http://schemas.microsoft.com/office/word/2015/wordml/symex" xmlns:wpg="http://schemas.microsoft.com/office/word/2010/wordprocessingGroup" xmlns:wpi="http://schemas.microsoft.com/office/word/2010/wordprocessingInk" xmlns:wne="http://schemas.microsoft.com/office/word/2006/wordml" xmlns:wps="http://schemas.microsoft.com/office/word/2010/wordprocessingShape" mc:Ignorable="w14 w15 w16se w16cid w16 w16cex w16sdtdh wp14">
   <w:body>
     <w:p>
       <w:pPr>
@@ -17,6 +17,103 @@
           <w:szCs w:val="40"/>
         </w:rPr>
         <w:t>Cloning Column Properties</w:t>
+      </w:r>
+      <w:r>
+        <w:rPr>
+          <w:sz w:val="40"/>
+          <w:szCs w:val="40"/>
+        </w:rPr>
+        <w:tab/>
+      </w:r>
+      <w:r>
+        <w:rPr>
+          <w:sz w:val="40"/>
+          <w:szCs w:val="40"/>
+        </w:rPr>
+        <w:tab/>
+      </w:r>
+      <w:r>
+        <w:rPr>
+          <w:sz w:val="40"/>
+          <w:szCs w:val="40"/>
+        </w:rPr>
+        <w:tab/>
+      </w:r>
+      <w:r>
+        <w:rPr>
+          <w:sz w:val="40"/>
+          <w:szCs w:val="40"/>
+        </w:rPr>
+        <w:tab/>
+      </w:r>
+      <w:r>
+        <w:rPr>
+          <w:sz w:val="40"/>
+          <w:szCs w:val="40"/>
+        </w:rPr>
+        <w:tab/>
+      </w:r>
+      <w:r>
+        <w:rPr>
+          <w:noProof/>
+          <w:sz w:val="36"/>
+          <w:szCs w:val="36"/>
+        </w:rPr>
+        <w:drawing>
+          <wp:inline distT="0" distB="0" distL="0" distR="0" wp14:anchorId="4F91E235" wp14:editId="541BD045">
+            <wp:extent cx="868680" cy="192024"/>
+            <wp:effectExtent l="0" t="0" r="0" b="0"/>
+            <wp:docPr id="2" name="Picture 2" descr="Watch a short demo/discussion on YouTube">
+              <a:hlinkClick xmlns:a="http://schemas.openxmlformats.org/drawingml/2006/main" r:id="rId5" tooltip="Watch a short YouTube video"/>
+              <a:extLst xmlns:a="http://schemas.openxmlformats.org/drawingml/2006/main">
+                <a:ext uri="{C183D7F6-B498-43B3-948B-1728B52AA6E4}">
+                  <adec:decorative xmlns:adec="http://schemas.microsoft.com/office/drawing/2017/decorative" val="0"/>
+                </a:ext>
+              </a:extLst>
+            </wp:docPr>
+            <wp:cNvGraphicFramePr>
+              <a:graphicFrameLocks xmlns:a="http://schemas.openxmlformats.org/drawingml/2006/main" noChangeAspect="1"/>
+            </wp:cNvGraphicFramePr>
+            <a:graphic xmlns:a="http://schemas.openxmlformats.org/drawingml/2006/main">
+              <a:graphicData uri="http://schemas.openxmlformats.org/drawingml/2006/picture">
+                <pic:pic xmlns:pic="http://schemas.openxmlformats.org/drawingml/2006/picture">
+                  <pic:nvPicPr>
+                    <pic:cNvPr id="2" name="Picture 2" descr="Watch a short demo/discussion on YouTube">
+                      <a:hlinkClick r:id="rId5" tooltip="Watch a short YouTube video"/>
+                      <a:extLst>
+                        <a:ext uri="{C183D7F6-B498-43B3-948B-1728B52AA6E4}">
+                          <adec:decorative xmlns:adec="http://schemas.microsoft.com/office/drawing/2017/decorative" val="0"/>
+                        </a:ext>
+                      </a:extLst>
+                    </pic:cNvPr>
+                    <pic:cNvPicPr/>
+                  </pic:nvPicPr>
+                  <pic:blipFill>
+                    <a:blip r:embed="rId6" cstate="print">
+                      <a:extLst>
+                        <a:ext uri="{28A0092B-C50C-407E-A947-70E740481C1C}">
+                          <a14:useLocalDpi xmlns:a14="http://schemas.microsoft.com/office/drawing/2010/main" val="0"/>
+                        </a:ext>
+                      </a:extLst>
+                    </a:blip>
+                    <a:stretch>
+                      <a:fillRect/>
+                    </a:stretch>
+                  </pic:blipFill>
+                  <pic:spPr>
+                    <a:xfrm>
+                      <a:off x="0" y="0"/>
+                      <a:ext cx="868680" cy="192024"/>
+                    </a:xfrm>
+                    <a:prstGeom prst="rect">
+                      <a:avLst/>
+                    </a:prstGeom>
+                  </pic:spPr>
+                </pic:pic>
+              </a:graphicData>
+            </a:graphic>
+          </wp:inline>
+        </w:drawing>
       </w:r>
     </w:p>
     <w:p>
@@ -124,7 +221,7 @@
                     <pic:cNvPicPr/>
                   </pic:nvPicPr>
                   <pic:blipFill>
-                    <a:blip r:embed="rId5"/>
+                    <a:blip r:embed="rId7"/>
                     <a:stretch>
                       <a:fillRect/>
                     </a:stretch>
@@ -211,7 +308,7 @@
                     <pic:cNvPicPr/>
                   </pic:nvPicPr>
                   <pic:blipFill>
-                    <a:blip r:embed="rId6"/>
+                    <a:blip r:embed="rId8"/>
                     <a:stretch>
                       <a:fillRect/>
                     </a:stretch>
@@ -269,7 +366,7 @@
                     <pic:cNvPicPr/>
                   </pic:nvPicPr>
                   <pic:blipFill>
-                    <a:blip r:embed="rId7"/>
+                    <a:blip r:embed="rId9"/>
                     <a:stretch>
                       <a:fillRect/>
                     </a:stretch>
@@ -352,7 +449,7 @@
                     <pic:cNvPicPr/>
                   </pic:nvPicPr>
                   <pic:blipFill>
-                    <a:blip r:embed="rId8"/>
+                    <a:blip r:embed="rId10"/>
                     <a:stretch>
                       <a:fillRect/>
                     </a:stretch>
@@ -428,7 +525,7 @@
                     <pic:cNvPicPr/>
                   </pic:nvPicPr>
                   <pic:blipFill>
-                    <a:blip r:embed="rId9"/>
+                    <a:blip r:embed="rId11"/>
                     <a:stretch>
                       <a:fillRect/>
                     </a:stretch>
@@ -512,7 +609,7 @@
                     <pic:cNvPicPr/>
                   </pic:nvPicPr>
                   <pic:blipFill>
-                    <a:blip r:embed="rId10"/>
+                    <a:blip r:embed="rId12"/>
                     <a:stretch>
                       <a:fillRect/>
                     </a:stretch>
@@ -573,7 +670,7 @@
                     <pic:cNvPicPr/>
                   </pic:nvPicPr>
                   <pic:blipFill>
-                    <a:blip r:embed="rId11"/>
+                    <a:blip r:embed="rId13"/>
                     <a:stretch>
                       <a:fillRect/>
                     </a:stretch>
@@ -643,7 +740,7 @@
                     <pic:cNvPicPr/>
                   </pic:nvPicPr>
                   <pic:blipFill>
-                    <a:blip r:embed="rId12"/>
+                    <a:blip r:embed="rId14"/>
                     <a:stretch>
                       <a:fillRect/>
                     </a:stretch>
@@ -775,7 +872,7 @@
 </file>
 
 <file path=word/numbering.xml><?xml version="1.0" encoding="utf-8"?>
-<w:numbering xmlns:wpc="http://schemas.microsoft.com/office/word/2010/wordprocessingCanvas" xmlns:cx="http://schemas.microsoft.com/office/drawing/2014/chartex" xmlns:cx1="http://schemas.microsoft.com/office/drawing/2015/9/8/chartex" xmlns:cx2="http://schemas.microsoft.com/office/drawing/2015/10/21/chartex" xmlns:cx3="http://schemas.microsoft.com/office/drawing/2016/5/9/chartex" xmlns:cx4="http://schemas.microsoft.com/office/drawing/2016/5/10/chartex" xmlns:cx5="http://schemas.microsoft.com/office/drawing/2016/5/11/chartex" xmlns:cx6="http://schemas.microsoft.com/office/drawing/2016/5/12/chartex" xmlns:cx7="http://schemas.microsoft.com/office/drawing/2016/5/13/chartex" xmlns:cx8="http://schemas.microsoft.com/office/drawing/2016/5/14/chartex" xmlns:mc="http://schemas.openxmlformats.org/markup-compatibility/2006" xmlns:aink="http://schemas.microsoft.com/office/drawing/2016/ink" xmlns:am3d="http://schemas.microsoft.com/office/drawing/2017/model3d" xmlns:o="urn:schemas-microsoft-com:office:office" xmlns:oel="http://schemas.microsoft.com/office/2019/extlst" xmlns:r="http://schemas.openxmlformats.org/officeDocument/2006/relationships" xmlns:m="http://schemas.openxmlformats.org/officeDocument/2006/math" xmlns:v="urn:schemas-microsoft-com:vml" xmlns:wp14="http://schemas.microsoft.com/office/word/2010/wordprocessingDrawing" xmlns:wp="http://schemas.openxmlformats.org/drawingml/2006/wordprocessingDrawing" xmlns:w10="urn:schemas-microsoft-com:office:word" xmlns:w="http://schemas.openxmlformats.org/wordprocessingml/2006/main" xmlns:w14="http://schemas.microsoft.com/office/word/2010/wordml" xmlns:w15="http://schemas.microsoft.com/office/word/2012/wordml" xmlns:w16cex="http://schemas.microsoft.com/office/word/2018/wordml/cex" xmlns:w16cid="http://schemas.microsoft.com/office/word/2016/wordml/cid" xmlns:w16="http://schemas.microsoft.com/office/word/2018/wordml" xmlns:w16sdtdh="http://schemas.microsoft.com/office/word/2020/wordml/sdtdatahash" xmlns:w16se="http://schemas.microsoft.com/office/word/2015/wordml/symex" xmlns:wpg="http://schemas.microsoft.com/office/word/2010/wordprocessingGroup" xmlns:wpi="http://schemas.microsoft.com/office/word/2010/wordprocessingInk" xmlns:wne="http://schemas.microsoft.com/office/word/2006/wordml" xmlns:wps="http://schemas.microsoft.com/office/word/2010/wordprocessingShape" mc:Ignorable="w14 w15 w16se w16cid w16 w16cex w16sdtdh wp14">
+<w:numbering xmlns:wpc="http://schemas.microsoft.com/office/word/2010/wordprocessingCanvas" xmlns:cx="http://schemas.microsoft.com/office/drawing/2014/chartex" xmlns:cx1="http://schemas.microsoft.com/office/drawing/2015/9/8/chartex" xmlns:cx2="http://schemas.microsoft.com/office/drawing/2015/10/21/chartex" xmlns:cx3="http://schemas.microsoft.com/office/drawing/2016/5/9/chartex" xmlns:cx4="http://schemas.microsoft.com/office/drawing/2016/5/10/chartex" xmlns:cx5="http://schemas.microsoft.com/office/drawing/2016/5/11/chartex" xmlns:cx6="http://schemas.microsoft.com/office/drawing/2016/5/12/chartex" xmlns:cx7="http://schemas.microsoft.com/office/drawing/2016/5/13/chartex" xmlns:cx8="http://schemas.microsoft.com/office/drawing/2016/5/14/chartex" xmlns:mc="http://schemas.openxmlformats.org/markup-compatibility/2006" xmlns:aink="http://schemas.microsoft.com/office/drawing/2016/ink" xmlns:am3d="http://schemas.microsoft.com/office/drawing/2017/model3d" xmlns:o="urn:schemas-microsoft-com:office:office" xmlns:r="http://schemas.openxmlformats.org/officeDocument/2006/relationships" xmlns:m="http://schemas.openxmlformats.org/officeDocument/2006/math" xmlns:v="urn:schemas-microsoft-com:vml" xmlns:wp14="http://schemas.microsoft.com/office/word/2010/wordprocessingDrawing" xmlns:wp="http://schemas.openxmlformats.org/drawingml/2006/wordprocessingDrawing" xmlns:w10="urn:schemas-microsoft-com:office:word" xmlns:w="http://schemas.openxmlformats.org/wordprocessingml/2006/main" xmlns:w14="http://schemas.microsoft.com/office/word/2010/wordml" xmlns:w15="http://schemas.microsoft.com/office/word/2012/wordml" xmlns:w16cex="http://schemas.microsoft.com/office/word/2018/wordml/cex" xmlns:w16cid="http://schemas.microsoft.com/office/word/2016/wordml/cid" xmlns:w16="http://schemas.microsoft.com/office/word/2018/wordml" xmlns:w16sdtdh="http://schemas.microsoft.com/office/word/2020/wordml/sdtdatahash" xmlns:w16se="http://schemas.microsoft.com/office/word/2015/wordml/symex" xmlns:wpg="http://schemas.microsoft.com/office/word/2010/wordprocessingGroup" xmlns:wpi="http://schemas.microsoft.com/office/word/2010/wordprocessingInk" xmlns:wne="http://schemas.microsoft.com/office/word/2006/wordml" xmlns:wps="http://schemas.microsoft.com/office/word/2010/wordprocessingShape" mc:Ignorable="w14 w15 w16se w16cid w16 w16cex w16sdtdh wp14">
   <w:abstractNum w:abstractNumId="0" w15:restartNumberingAfterBreak="0">
     <w:nsid w:val="247B4722"/>
     <w:multiLevelType w:val="hybridMultilevel"/>
@@ -862,7 +959,7 @@
       </w:pPr>
     </w:lvl>
   </w:abstractNum>
-  <w:num w:numId="1" w16cid:durableId="1691711797">
+  <w:num w:numId="1">
     <w:abstractNumId w:val="0"/>
   </w:num>
 </w:numbering>

</xml_diff>

<commit_message>
When cloning a Categorical column, we no longer limit the cdoes to ones that already exist in the target column.
</commit_message>
<xml_diff>
--- a/webapp/static/user_guide/cloning_column_properties.docx
+++ b/webapp/static/user_guide/cloning_column_properties.docx
@@ -1,6 +1,6 @@
 
 <file path=word/document.xml><?xml version="1.0" encoding="utf-8"?>
-<w:document xmlns:wpc="http://schemas.microsoft.com/office/word/2010/wordprocessingCanvas" xmlns:cx="http://schemas.microsoft.com/office/drawing/2014/chartex" xmlns:cx1="http://schemas.microsoft.com/office/drawing/2015/9/8/chartex" xmlns:cx2="http://schemas.microsoft.com/office/drawing/2015/10/21/chartex" xmlns:cx3="http://schemas.microsoft.com/office/drawing/2016/5/9/chartex" xmlns:cx4="http://schemas.microsoft.com/office/drawing/2016/5/10/chartex" xmlns:cx5="http://schemas.microsoft.com/office/drawing/2016/5/11/chartex" xmlns:cx6="http://schemas.microsoft.com/office/drawing/2016/5/12/chartex" xmlns:cx7="http://schemas.microsoft.com/office/drawing/2016/5/13/chartex" xmlns:cx8="http://schemas.microsoft.com/office/drawing/2016/5/14/chartex" xmlns:mc="http://schemas.openxmlformats.org/markup-compatibility/2006" xmlns:aink="http://schemas.microsoft.com/office/drawing/2016/ink" xmlns:am3d="http://schemas.microsoft.com/office/drawing/2017/model3d" xmlns:o="urn:schemas-microsoft-com:office:office" xmlns:r="http://schemas.openxmlformats.org/officeDocument/2006/relationships" xmlns:m="http://schemas.openxmlformats.org/officeDocument/2006/math" xmlns:v="urn:schemas-microsoft-com:vml" xmlns:wp14="http://schemas.microsoft.com/office/word/2010/wordprocessingDrawing" xmlns:wp="http://schemas.openxmlformats.org/drawingml/2006/wordprocessingDrawing" xmlns:w10="urn:schemas-microsoft-com:office:word" xmlns:w="http://schemas.openxmlformats.org/wordprocessingml/2006/main" xmlns:w14="http://schemas.microsoft.com/office/word/2010/wordml" xmlns:w15="http://schemas.microsoft.com/office/word/2012/wordml" xmlns:w16cex="http://schemas.microsoft.com/office/word/2018/wordml/cex" xmlns:w16cid="http://schemas.microsoft.com/office/word/2016/wordml/cid" xmlns:w16="http://schemas.microsoft.com/office/word/2018/wordml" xmlns:w16sdtdh="http://schemas.microsoft.com/office/word/2020/wordml/sdtdatahash" xmlns:w16se="http://schemas.microsoft.com/office/word/2015/wordml/symex" xmlns:wpg="http://schemas.microsoft.com/office/word/2010/wordprocessingGroup" xmlns:wpi="http://schemas.microsoft.com/office/word/2010/wordprocessingInk" xmlns:wne="http://schemas.microsoft.com/office/word/2006/wordml" xmlns:wps="http://schemas.microsoft.com/office/word/2010/wordprocessingShape" mc:Ignorable="w14 w15 w16se w16cid w16 w16cex w16sdtdh wp14">
+<w:document xmlns:wpc="http://schemas.microsoft.com/office/word/2010/wordprocessingCanvas" xmlns:cx="http://schemas.microsoft.com/office/drawing/2014/chartex" xmlns:cx1="http://schemas.microsoft.com/office/drawing/2015/9/8/chartex" xmlns:cx2="http://schemas.microsoft.com/office/drawing/2015/10/21/chartex" xmlns:cx3="http://schemas.microsoft.com/office/drawing/2016/5/9/chartex" xmlns:cx4="http://schemas.microsoft.com/office/drawing/2016/5/10/chartex" xmlns:cx5="http://schemas.microsoft.com/office/drawing/2016/5/11/chartex" xmlns:cx6="http://schemas.microsoft.com/office/drawing/2016/5/12/chartex" xmlns:cx7="http://schemas.microsoft.com/office/drawing/2016/5/13/chartex" xmlns:cx8="http://schemas.microsoft.com/office/drawing/2016/5/14/chartex" xmlns:mc="http://schemas.openxmlformats.org/markup-compatibility/2006" xmlns:aink="http://schemas.microsoft.com/office/drawing/2016/ink" xmlns:am3d="http://schemas.microsoft.com/office/drawing/2017/model3d" xmlns:o="urn:schemas-microsoft-com:office:office" xmlns:oel="http://schemas.microsoft.com/office/2019/extlst" xmlns:r="http://schemas.openxmlformats.org/officeDocument/2006/relationships" xmlns:m="http://schemas.openxmlformats.org/officeDocument/2006/math" xmlns:v="urn:schemas-microsoft-com:vml" xmlns:wp14="http://schemas.microsoft.com/office/word/2010/wordprocessingDrawing" xmlns:wp="http://schemas.openxmlformats.org/drawingml/2006/wordprocessingDrawing" xmlns:w10="urn:schemas-microsoft-com:office:word" xmlns:w="http://schemas.openxmlformats.org/wordprocessingml/2006/main" xmlns:w14="http://schemas.microsoft.com/office/word/2010/wordml" xmlns:w15="http://schemas.microsoft.com/office/word/2012/wordml" xmlns:w16cex="http://schemas.microsoft.com/office/word/2018/wordml/cex" xmlns:w16cid="http://schemas.microsoft.com/office/word/2016/wordml/cid" xmlns:w16="http://schemas.microsoft.com/office/word/2018/wordml" xmlns:w16sdtdh="http://schemas.microsoft.com/office/word/2020/wordml/sdtdatahash" xmlns:w16se="http://schemas.microsoft.com/office/word/2015/wordml/symex" xmlns:wpg="http://schemas.microsoft.com/office/word/2010/wordprocessingGroup" xmlns:wpi="http://schemas.microsoft.com/office/word/2010/wordprocessingInk" xmlns:wne="http://schemas.microsoft.com/office/word/2006/wordml" xmlns:wps="http://schemas.microsoft.com/office/word/2010/wordprocessingShape" mc:Ignorable="w14 w15 w16se w16cid w16 w16cex w16sdtdh wp14">
   <w:body>
     <w:p>
       <w:pPr>
@@ -786,78 +786,21 @@
     <w:p/>
     <w:p>
       <w:r>
-        <w:t>After cloning, the selected columns in the target data table will have the same properties as the corresponding columns in the source data table with two exceptions:</w:t>
-      </w:r>
-    </w:p>
-    <w:p/>
+        <w:t>After cloning, the selected columns in the target data table will have the same properties as the corresponding columns in the source data table with two except</w:t>
+      </w:r>
+      <w:r>
+        <w:t xml:space="preserve"> that t</w:t>
+      </w:r>
+      <w:r>
+        <w:t>he column names are not changed. I.e., the target data table columns keep the names they have in the target data table’s CSV file</w:t>
+      </w:r>
+      <w:r>
+        <w:t>, so the metadata will match the CSV file.</w:t>
+      </w:r>
+    </w:p>
     <w:p>
       <w:pPr>
-        <w:pStyle w:val="ListParagraph"/>
-        <w:numPr>
-          <w:ilvl w:val="0"/>
-          <w:numId w:val="1"/>
-        </w:numPr>
-      </w:pPr>
-      <w:r>
-        <w:t>The column names are not changed. I.e., the target data table columns keep the names they have in the target data table’s CSV file</w:t>
-      </w:r>
-      <w:r>
-        <w:t>, so the metadata will match the CSV file.</w:t>
-      </w:r>
-    </w:p>
-    <w:p>
-      <w:pPr>
-        <w:pStyle w:val="ListParagraph"/>
-        <w:ind w:firstLine="0"/>
-      </w:pPr>
-    </w:p>
-    <w:p>
-      <w:pPr>
-        <w:pStyle w:val="ListParagraph"/>
-        <w:numPr>
-          <w:ilvl w:val="0"/>
-          <w:numId w:val="1"/>
-        </w:numPr>
-      </w:pPr>
-      <w:r>
-        <w:t xml:space="preserve">For Categorical columns, the </w:t>
-      </w:r>
-      <w:r>
-        <w:rPr>
-          <w:i/>
-          <w:iCs/>
-        </w:rPr>
-        <w:t>codes</w:t>
-      </w:r>
-      <w:r>
-        <w:t xml:space="preserve"> in the target data table are not changed, but their </w:t>
-      </w:r>
-      <w:r>
-        <w:rPr>
-          <w:i/>
-          <w:iCs/>
-        </w:rPr>
-        <w:t>definitions</w:t>
-      </w:r>
-      <w:r>
-        <w:t xml:space="preserve"> are filled in by using the definitions for the corresponding codes in the source data table. This way, the lists of codes</w:t>
-      </w:r>
-      <w:r>
-        <w:t xml:space="preserve"> will</w:t>
-      </w:r>
-      <w:r>
-        <w:t xml:space="preserve"> match what’s in the target data table’s CSV file, but the code definitions </w:t>
-      </w:r>
-      <w:r>
-        <w:t>w</w:t>
-      </w:r>
-      <w:r>
-        <w:t>on’t all have to be re-entered for codes that are in common between the two tables.</w:t>
-      </w:r>
-    </w:p>
-    <w:p>
-      <w:pPr>
-        <w:pStyle w:val="ListParagraph"/>
+        <w:ind w:left="0" w:firstLine="0"/>
       </w:pPr>
     </w:p>
     <w:p/>
@@ -872,7 +815,7 @@
 </file>
 
 <file path=word/numbering.xml><?xml version="1.0" encoding="utf-8"?>
-<w:numbering xmlns:wpc="http://schemas.microsoft.com/office/word/2010/wordprocessingCanvas" xmlns:cx="http://schemas.microsoft.com/office/drawing/2014/chartex" xmlns:cx1="http://schemas.microsoft.com/office/drawing/2015/9/8/chartex" xmlns:cx2="http://schemas.microsoft.com/office/drawing/2015/10/21/chartex" xmlns:cx3="http://schemas.microsoft.com/office/drawing/2016/5/9/chartex" xmlns:cx4="http://schemas.microsoft.com/office/drawing/2016/5/10/chartex" xmlns:cx5="http://schemas.microsoft.com/office/drawing/2016/5/11/chartex" xmlns:cx6="http://schemas.microsoft.com/office/drawing/2016/5/12/chartex" xmlns:cx7="http://schemas.microsoft.com/office/drawing/2016/5/13/chartex" xmlns:cx8="http://schemas.microsoft.com/office/drawing/2016/5/14/chartex" xmlns:mc="http://schemas.openxmlformats.org/markup-compatibility/2006" xmlns:aink="http://schemas.microsoft.com/office/drawing/2016/ink" xmlns:am3d="http://schemas.microsoft.com/office/drawing/2017/model3d" xmlns:o="urn:schemas-microsoft-com:office:office" xmlns:r="http://schemas.openxmlformats.org/officeDocument/2006/relationships" xmlns:m="http://schemas.openxmlformats.org/officeDocument/2006/math" xmlns:v="urn:schemas-microsoft-com:vml" xmlns:wp14="http://schemas.microsoft.com/office/word/2010/wordprocessingDrawing" xmlns:wp="http://schemas.openxmlformats.org/drawingml/2006/wordprocessingDrawing" xmlns:w10="urn:schemas-microsoft-com:office:word" xmlns:w="http://schemas.openxmlformats.org/wordprocessingml/2006/main" xmlns:w14="http://schemas.microsoft.com/office/word/2010/wordml" xmlns:w15="http://schemas.microsoft.com/office/word/2012/wordml" xmlns:w16cex="http://schemas.microsoft.com/office/word/2018/wordml/cex" xmlns:w16cid="http://schemas.microsoft.com/office/word/2016/wordml/cid" xmlns:w16="http://schemas.microsoft.com/office/word/2018/wordml" xmlns:w16sdtdh="http://schemas.microsoft.com/office/word/2020/wordml/sdtdatahash" xmlns:w16se="http://schemas.microsoft.com/office/word/2015/wordml/symex" xmlns:wpg="http://schemas.microsoft.com/office/word/2010/wordprocessingGroup" xmlns:wpi="http://schemas.microsoft.com/office/word/2010/wordprocessingInk" xmlns:wne="http://schemas.microsoft.com/office/word/2006/wordml" xmlns:wps="http://schemas.microsoft.com/office/word/2010/wordprocessingShape" mc:Ignorable="w14 w15 w16se w16cid w16 w16cex w16sdtdh wp14">
+<w:numbering xmlns:wpc="http://schemas.microsoft.com/office/word/2010/wordprocessingCanvas" xmlns:cx="http://schemas.microsoft.com/office/drawing/2014/chartex" xmlns:cx1="http://schemas.microsoft.com/office/drawing/2015/9/8/chartex" xmlns:cx2="http://schemas.microsoft.com/office/drawing/2015/10/21/chartex" xmlns:cx3="http://schemas.microsoft.com/office/drawing/2016/5/9/chartex" xmlns:cx4="http://schemas.microsoft.com/office/drawing/2016/5/10/chartex" xmlns:cx5="http://schemas.microsoft.com/office/drawing/2016/5/11/chartex" xmlns:cx6="http://schemas.microsoft.com/office/drawing/2016/5/12/chartex" xmlns:cx7="http://schemas.microsoft.com/office/drawing/2016/5/13/chartex" xmlns:cx8="http://schemas.microsoft.com/office/drawing/2016/5/14/chartex" xmlns:mc="http://schemas.openxmlformats.org/markup-compatibility/2006" xmlns:aink="http://schemas.microsoft.com/office/drawing/2016/ink" xmlns:am3d="http://schemas.microsoft.com/office/drawing/2017/model3d" xmlns:o="urn:schemas-microsoft-com:office:office" xmlns:oel="http://schemas.microsoft.com/office/2019/extlst" xmlns:r="http://schemas.openxmlformats.org/officeDocument/2006/relationships" xmlns:m="http://schemas.openxmlformats.org/officeDocument/2006/math" xmlns:v="urn:schemas-microsoft-com:vml" xmlns:wp14="http://schemas.microsoft.com/office/word/2010/wordprocessingDrawing" xmlns:wp="http://schemas.openxmlformats.org/drawingml/2006/wordprocessingDrawing" xmlns:w10="urn:schemas-microsoft-com:office:word" xmlns:w="http://schemas.openxmlformats.org/wordprocessingml/2006/main" xmlns:w14="http://schemas.microsoft.com/office/word/2010/wordml" xmlns:w15="http://schemas.microsoft.com/office/word/2012/wordml" xmlns:w16cex="http://schemas.microsoft.com/office/word/2018/wordml/cex" xmlns:w16cid="http://schemas.microsoft.com/office/word/2016/wordml/cid" xmlns:w16="http://schemas.microsoft.com/office/word/2018/wordml" xmlns:w16sdtdh="http://schemas.microsoft.com/office/word/2020/wordml/sdtdatahash" xmlns:w16se="http://schemas.microsoft.com/office/word/2015/wordml/symex" xmlns:wpg="http://schemas.microsoft.com/office/word/2010/wordprocessingGroup" xmlns:wpi="http://schemas.microsoft.com/office/word/2010/wordprocessingInk" xmlns:wne="http://schemas.microsoft.com/office/word/2006/wordml" xmlns:wps="http://schemas.microsoft.com/office/word/2010/wordprocessingShape" mc:Ignorable="w14 w15 w16se w16cid w16 w16cex w16sdtdh wp14">
   <w:abstractNum w:abstractNumId="0" w15:restartNumberingAfterBreak="0">
     <w:nsid w:val="247B4722"/>
     <w:multiLevelType w:val="hybridMultilevel"/>
@@ -959,7 +902,7 @@
       </w:pPr>
     </w:lvl>
   </w:abstractNum>
-  <w:num w:numId="1">
+  <w:num w:numId="1" w16cid:durableId="478306265">
     <w:abstractNumId w:val="0"/>
   </w:num>
 </w:numbering>

</xml_diff>

<commit_message>
Fix typo in user guide.
</commit_message>
<xml_diff>
--- a/webapp/static/user_guide/cloning_column_properties.docx
+++ b/webapp/static/user_guide/cloning_column_properties.docx
@@ -786,13 +786,23 @@
     <w:p/>
     <w:p>
       <w:r>
-        <w:t>After cloning, the selected columns in the target data table will have the same properties as the corresponding columns in the source data table with two except</w:t>
+        <w:t>After cloning, the selected columns in the target data table will have the same properties as the corresponding columns in the source data table except</w:t>
       </w:r>
       <w:r>
         <w:t xml:space="preserve"> that t</w:t>
       </w:r>
       <w:r>
-        <w:t>he column names are not changed. I.e., the target data table columns keep the names they have in the target data table’s CSV file</w:t>
+        <w:t xml:space="preserve">he column </w:t>
+      </w:r>
+      <w:r>
+        <w:rPr>
+          <w:i/>
+          <w:iCs/>
+        </w:rPr>
+        <w:t>names</w:t>
+      </w:r>
+      <w:r>
+        <w:t xml:space="preserve"> are not changed. I.e., the target data table columns keep the names they have in the target data table’s CSV file</w:t>
       </w:r>
       <w:r>
         <w:t>, so the metadata will match the CSV file.</w:t>

</xml_diff>

<commit_message>
Update the user guide with new screenshots and other edits to reflect changes made since earlier versions.
</commit_message>
<xml_diff>
--- a/webapp/static/user_guide/cloning_column_properties.docx
+++ b/webapp/static/user_guide/cloning_column_properties.docx
@@ -202,14 +202,11 @@
     <w:p/>
     <w:p>
       <w:r>
-        <w:rPr>
-          <w:noProof/>
-        </w:rPr>
         <w:drawing>
-          <wp:inline distT="0" distB="0" distL="0" distR="0" wp14:anchorId="3D848A99" wp14:editId="64626908">
-            <wp:extent cx="5943600" cy="3444240"/>
+          <wp:inline distT="0" distB="0" distL="0" distR="0" wp14:anchorId="05CE4A0C" wp14:editId="38038E59">
+            <wp:extent cx="5943600" cy="3890010"/>
             <wp:effectExtent l="0" t="0" r="0" b="0"/>
-            <wp:docPr id="1" name="Picture 1" descr="Graphical user interface, application&#10;&#10;Description automatically generated"/>
+            <wp:docPr id="975229235" name="Picture 1" descr="A screenshot of a computer&#10;&#10;Description automatically generated"/>
             <wp:cNvGraphicFramePr>
               <a:graphicFrameLocks xmlns:a="http://schemas.openxmlformats.org/drawingml/2006/main" noChangeAspect="1"/>
             </wp:cNvGraphicFramePr>
@@ -217,7 +214,7 @@
               <a:graphicData uri="http://schemas.openxmlformats.org/drawingml/2006/picture">
                 <pic:pic xmlns:pic="http://schemas.openxmlformats.org/drawingml/2006/picture">
                   <pic:nvPicPr>
-                    <pic:cNvPr id="1" name="Picture 1" descr="Graphical user interface, application&#10;&#10;Description automatically generated"/>
+                    <pic:cNvPr id="975229235" name="Picture 1" descr="A screenshot of a computer&#10;&#10;Description automatically generated"/>
                     <pic:cNvPicPr/>
                   </pic:nvPicPr>
                   <pic:blipFill>
@@ -229,7 +226,7 @@
                   <pic:spPr>
                     <a:xfrm>
                       <a:off x="0" y="0"/>
-                      <a:ext cx="5943600" cy="3444240"/>
+                      <a:ext cx="5943600" cy="3890010"/>
                     </a:xfrm>
                     <a:prstGeom prst="rect">
                       <a:avLst/>
@@ -244,6 +241,7 @@
     </w:p>
     <w:p>
       <w:r>
+        <w:lastRenderedPageBreak/>
         <w:t>We’ve already filled out all the metadata for Data_1, and we want to reuse its column properties in table Data_2.</w:t>
       </w:r>
       <w:r>
@@ -273,7 +271,6 @@
     <w:p/>
     <w:p>
       <w:r>
-        <w:lastRenderedPageBreak/>
         <w:t xml:space="preserve">We click </w:t>
       </w:r>
       <w:r>

</xml_diff>